<commit_message>
Update Optimization Final Project - Kira 12.7.2021.docx
</commit_message>
<xml_diff>
--- a/Optimization Final Project - Kira 12.7.2021.docx
+++ b/Optimization Final Project - Kira 12.7.2021.docx
@@ -1,6 +1,6 @@
 
 <file path=word/document.xml><?xml version="1.0" encoding="utf-8"?>
-<w:document xmlns:wpc="http://schemas.microsoft.com/office/word/2010/wordprocessingCanvas" xmlns:cx="http://schemas.microsoft.com/office/drawing/2014/chartex" xmlns:cx1="http://schemas.microsoft.com/office/drawing/2015/9/8/chartex" xmlns:cx2="http://schemas.microsoft.com/office/drawing/2015/10/21/chartex" xmlns:cx3="http://schemas.microsoft.com/office/drawing/2016/5/9/chartex" xmlns:cx4="http://schemas.microsoft.com/office/drawing/2016/5/10/chartex" xmlns:cx5="http://schemas.microsoft.com/office/drawing/2016/5/11/chartex" xmlns:cx6="http://schemas.microsoft.com/office/drawing/2016/5/12/chartex" xmlns:cx7="http://schemas.microsoft.com/office/drawing/2016/5/13/chartex" xmlns:cx8="http://schemas.microsoft.com/office/drawing/2016/5/14/chartex" xmlns:mc="http://schemas.openxmlformats.org/markup-compatibility/2006" xmlns:aink="http://schemas.microsoft.com/office/drawing/2016/ink" xmlns:am3d="http://schemas.microsoft.com/office/drawing/2017/model3d" xmlns:o="urn:schemas-microsoft-com:office:office" xmlns:r="http://schemas.openxmlformats.org/officeDocument/2006/relationships" xmlns:m="http://schemas.openxmlformats.org/officeDocument/2006/math" xmlns:v="urn:schemas-microsoft-com:vml" xmlns:wp14="http://schemas.microsoft.com/office/word/2010/wordprocessingDrawing" xmlns:wp="http://schemas.openxmlformats.org/drawingml/2006/wordprocessingDrawing" xmlns:w10="urn:schemas-microsoft-com:office:word" xmlns:w="http://schemas.openxmlformats.org/wordprocessingml/2006/main" xmlns:w14="http://schemas.microsoft.com/office/word/2010/wordml" xmlns:w15="http://schemas.microsoft.com/office/word/2012/wordml" xmlns:w16cex="http://schemas.microsoft.com/office/word/2018/wordml/cex" xmlns:w16cid="http://schemas.microsoft.com/office/word/2016/wordml/cid" xmlns:w16="http://schemas.microsoft.com/office/word/2018/wordml" xmlns:w16sdtdh="http://schemas.microsoft.com/office/word/2020/wordml/sdtdatahash" xmlns:w16se="http://schemas.microsoft.com/office/word/2015/wordml/symex" xmlns:wpg="http://schemas.microsoft.com/office/word/2010/wordprocessingGroup" xmlns:wpi="http://schemas.microsoft.com/office/word/2010/wordprocessingInk" xmlns:wne="http://schemas.microsoft.com/office/word/2006/wordml" xmlns:wps="http://schemas.microsoft.com/office/word/2010/wordprocessingShape" mc:Ignorable="w14 w15 w16se w16cid w16 w16cex w16sdtdh wp14">
+<w:document xmlns:wpc="http://schemas.microsoft.com/office/word/2010/wordprocessingCanvas" xmlns:cx="http://schemas.microsoft.com/office/drawing/2014/chartex" xmlns:cx1="http://schemas.microsoft.com/office/drawing/2015/9/8/chartex" xmlns:cx2="http://schemas.microsoft.com/office/drawing/2015/10/21/chartex" xmlns:cx3="http://schemas.microsoft.com/office/drawing/2016/5/9/chartex" xmlns:cx4="http://schemas.microsoft.com/office/drawing/2016/5/10/chartex" xmlns:cx5="http://schemas.microsoft.com/office/drawing/2016/5/11/chartex" xmlns:cx6="http://schemas.microsoft.com/office/drawing/2016/5/12/chartex" xmlns:cx7="http://schemas.microsoft.com/office/drawing/2016/5/13/chartex" xmlns:cx8="http://schemas.microsoft.com/office/drawing/2016/5/14/chartex" xmlns:mc="http://schemas.openxmlformats.org/markup-compatibility/2006" xmlns:aink="http://schemas.microsoft.com/office/drawing/2016/ink" xmlns:am3d="http://schemas.microsoft.com/office/drawing/2017/model3d" xmlns:o="urn:schemas-microsoft-com:office:office" xmlns:r="http://schemas.openxmlformats.org/officeDocument/2006/relationships" xmlns:m="http://schemas.openxmlformats.org/officeDocument/2006/math" xmlns:v="urn:schemas-microsoft-com:vml" xmlns:wp14="http://schemas.microsoft.com/office/word/2010/wordprocessingDrawing" xmlns:wp="http://schemas.openxmlformats.org/drawingml/2006/wordprocessingDrawing" xmlns:w10="urn:schemas-microsoft-com:office:word" xmlns:w="http://schemas.openxmlformats.org/wordprocessingml/2006/main" xmlns:w14="http://schemas.microsoft.com/office/word/2010/wordml" xmlns:w15="http://schemas.microsoft.com/office/word/2012/wordml" xmlns:w16cex="http://schemas.microsoft.com/office/word/2018/wordml/cex" xmlns:w16cid="http://schemas.microsoft.com/office/word/2016/wordml/cid" xmlns:w16="http://schemas.microsoft.com/office/word/2018/wordml" xmlns:w16se="http://schemas.microsoft.com/office/word/2015/wordml/symex" xmlns:wpg="http://schemas.microsoft.com/office/word/2010/wordprocessingGroup" xmlns:wpi="http://schemas.microsoft.com/office/word/2010/wordprocessingInk" xmlns:wne="http://schemas.microsoft.com/office/word/2006/wordml" xmlns:wps="http://schemas.microsoft.com/office/word/2010/wordprocessingShape" mc:Ignorable="w14 w15 w16se w16cid w16 w16cex wp14">
   <w:body>
     <w:p>
       <w:pPr>
@@ -459,33 +459,14 @@
       <w:r>
         <w:t xml:space="preserve">min </w:t>
       </w:r>
-      <w:proofErr w:type="spellStart"/>
-      <w:r>
-        <w:t>A</w:t>
-      </w:r>
-      <w:r>
-        <w:rPr>
-          <w:vertAlign w:val="subscript"/>
-        </w:rPr>
-        <w:t>ijt</w:t>
-      </w:r>
-      <w:proofErr w:type="spellEnd"/>
-      <w:r>
-        <w:t xml:space="preserve"> + </w:t>
-      </w:r>
-      <w:proofErr w:type="spellStart"/>
-      <w:r>
-        <w:t>B</w:t>
-      </w:r>
-      <w:r>
-        <w:rPr>
-          <w:vertAlign w:val="subscript"/>
-        </w:rPr>
-        <w:t>jkt</w:t>
-      </w:r>
-      <w:proofErr w:type="spellEnd"/>
-      <w:r>
-        <w:t xml:space="preserve"> + Plant Costs + Cost of Alloy + Cost of Widget Subassemblies</w:t>
+      <w:r>
+        <w:rPr>
+          <w:color w:val="2E74B5" w:themeColor="accent5" w:themeShade="BF"/>
+        </w:rPr>
+        <w:t xml:space="preserve">Shipping Costs </w:t>
+      </w:r>
+      <w:r>
+        <w:t>+ Plant Costs + Cost of Alloy + Cost of Widget Subassemblies</w:t>
       </w:r>
     </w:p>
     <w:p>
@@ -576,553 +557,535 @@
       </w:r>
       <w:proofErr w:type="spellEnd"/>
       <w:r>
-        <w:t xml:space="preserve"> (200 </w:t>
+        <w:t xml:space="preserve"> (200 variables)</w:t>
+      </w:r>
+      <w:r>
+        <w:t xml:space="preserve">  </w:t>
+      </w:r>
+      <w:r>
+        <w:rPr>
+          <w:color w:val="FF0000"/>
+        </w:rPr>
+        <w:t>(</w:t>
+      </w:r>
+      <w:r>
+        <w:rPr>
+          <w:color w:val="FF0000"/>
+        </w:rPr>
+        <w:t xml:space="preserve">note: it represents </w:t>
+      </w:r>
+      <w:r>
+        <w:rPr>
+          <w:color w:val="FF0000"/>
+        </w:rPr>
+        <w:t>inflow)</w:t>
+      </w:r>
+    </w:p>
+    <w:p>
+      <w:pPr>
+        <w:spacing w:after="0"/>
+      </w:pPr>
+      <w:r>
+        <w:t>y</w:t>
+      </w:r>
+      <w:r>
+        <w:rPr>
+          <w:vertAlign w:val="subscript"/>
+        </w:rPr>
+        <w:t>jkt</w:t>
+      </w:r>
+      <w:r>
+        <w:t xml:space="preserve"> = units of Flugels shipped from warehouse j to retail center k in year </w:t>
+      </w:r>
+      <w:proofErr w:type="spellStart"/>
+      <w:r>
+        <w:t>t</w:t>
+      </w:r>
+      <w:proofErr w:type="spellEnd"/>
+      <w:r>
+        <w:t xml:space="preserve"> (320 variables)</w:t>
+      </w:r>
+      <w:r>
+        <w:t xml:space="preserve">  </w:t>
+      </w:r>
+      <w:r>
+        <w:rPr>
+          <w:color w:val="FF0000"/>
+        </w:rPr>
+        <w:t>(</w:t>
+      </w:r>
+      <w:r>
+        <w:rPr>
+          <w:color w:val="FF0000"/>
+        </w:rPr>
+        <w:t xml:space="preserve">note: it represents </w:t>
+      </w:r>
+      <w:r>
+        <w:rPr>
+          <w:color w:val="FF0000"/>
+        </w:rPr>
+        <w:t>outflow)</w:t>
+      </w:r>
+    </w:p>
+    <w:p>
+      <w:pPr>
+        <w:spacing w:after="0"/>
+        <w:rPr>
+          <w:strike/>
+        </w:rPr>
+      </w:pPr>
+      <w:proofErr w:type="spellStart"/>
+      <w:r>
+        <w:rPr>
+          <w:strike/>
+        </w:rPr>
+        <w:t>I</w:t>
+      </w:r>
+      <w:r>
+        <w:rPr>
+          <w:strike/>
+          <w:vertAlign w:val="subscript"/>
+        </w:rPr>
+        <w:t>jt</w:t>
+      </w:r>
+      <w:proofErr w:type="spellEnd"/>
+      <w:r>
+        <w:rPr>
+          <w:strike/>
+        </w:rPr>
+        <w:t xml:space="preserve"> = amount of inventory stored in warehouse j in year </w:t>
+      </w:r>
+      <w:proofErr w:type="spellStart"/>
+      <w:r>
+        <w:rPr>
+          <w:strike/>
+        </w:rPr>
+        <w:t>t</w:t>
+      </w:r>
+      <w:proofErr w:type="spellEnd"/>
+      <w:r>
+        <w:rPr>
+          <w:strike/>
+        </w:rPr>
+        <w:t xml:space="preserve"> (40 variables)</w:t>
+      </w:r>
+    </w:p>
+    <w:p>
+      <w:pPr>
+        <w:spacing w:after="0"/>
+        <w:rPr>
+          <w:color w:val="FF0000"/>
+        </w:rPr>
+      </w:pPr>
+      <w:r>
+        <w:rPr>
+          <w:color w:val="FF0000"/>
+        </w:rPr>
+        <w:t>(</w:t>
+      </w:r>
+      <w:r>
+        <w:rPr>
+          <w:color w:val="FF0000"/>
+        </w:rPr>
+        <w:t xml:space="preserve">I </w:t>
+      </w:r>
+      <w:r>
+        <w:rPr>
+          <w:color w:val="FF0000"/>
+        </w:rPr>
+        <w:t xml:space="preserve">deleted </w:t>
       </w:r>
       <w:proofErr w:type="gramStart"/>
       <w:r>
-        <w:t>variables)</w:t>
-      </w:r>
-      <w:r>
-        <w:t xml:space="preserve">  </w:t>
-      </w:r>
-      <w:r>
         <w:rPr>
           <w:color w:val="FF0000"/>
         </w:rPr>
+        <w:t xml:space="preserve">the </w:t>
+      </w:r>
+      <w:r>
+        <w:rPr>
+          <w:color w:val="FF0000"/>
+        </w:rPr>
+        <w:t>this</w:t>
+      </w:r>
+      <w:proofErr w:type="gramEnd"/>
+      <w:r>
+        <w:rPr>
+          <w:color w:val="FF0000"/>
+        </w:rPr>
+        <w:t xml:space="preserve"> one above is because we can directly use </w:t>
+      </w:r>
+      <w:r>
+        <w:rPr>
+          <w:color w:val="FF0000"/>
+        </w:rPr>
+        <w:t>x</w:t>
+      </w:r>
+      <w:r>
+        <w:rPr>
+          <w:color w:val="FF0000"/>
+        </w:rPr>
+        <w:t>-</w:t>
+      </w:r>
+      <w:r>
+        <w:rPr>
+          <w:color w:val="FF0000"/>
+        </w:rPr>
+        <w:t>y</w:t>
+      </w:r>
+      <w:r>
+        <w:rPr>
+          <w:color w:val="FF0000"/>
+        </w:rPr>
+        <w:t xml:space="preserve"> to get the amount of inventory stored in specific warehouse</w:t>
+      </w:r>
+      <w:r>
+        <w:rPr>
+          <w:color w:val="FF0000"/>
+        </w:rPr>
+        <w:t xml:space="preserve"> in specific year</w:t>
+      </w:r>
+      <w:r>
+        <w:rPr>
+          <w:color w:val="FF0000"/>
+        </w:rPr>
+        <w:t>)</w:t>
+      </w:r>
+    </w:p>
+    <w:p>
+      <w:pPr>
+        <w:spacing w:after="0"/>
+        <w:rPr>
+          <w:color w:val="FF0000"/>
+        </w:rPr>
+      </w:pPr>
+      <w:r>
+        <w:t>e</w:t>
+      </w:r>
+      <w:r>
+        <w:rPr>
+          <w:vertAlign w:val="subscript"/>
+        </w:rPr>
+        <w:t>1</w:t>
+      </w:r>
+      <w:r>
+        <w:rPr>
+          <w:vertAlign w:val="subscript"/>
+        </w:rPr>
+        <w:t>it</w:t>
+      </w:r>
+      <w:r>
+        <w:t xml:space="preserve"> and e</w:t>
+      </w:r>
+      <w:r>
+        <w:rPr>
+          <w:vertAlign w:val="subscript"/>
+        </w:rPr>
+        <w:t>2</w:t>
+      </w:r>
+      <w:r>
+        <w:rPr>
+          <w:vertAlign w:val="subscript"/>
+        </w:rPr>
+        <w:t>it</w:t>
+      </w:r>
+      <w:r>
+        <w:rPr>
+          <w:vertAlign w:val="subscript"/>
+        </w:rPr>
+        <w:t xml:space="preserve"> </w:t>
+      </w:r>
+      <w:r>
+        <w:t>= will be used for cost structure part. Let e</w:t>
+      </w:r>
+      <w:r>
+        <w:rPr>
+          <w:vertAlign w:val="subscript"/>
+        </w:rPr>
+        <w:t>1</w:t>
+      </w:r>
+      <w:r>
+        <w:t xml:space="preserve"> = 1 if segment 1 is used; 0 otherwise; Let e</w:t>
+      </w:r>
+      <w:r>
+        <w:rPr>
+          <w:vertAlign w:val="subscript"/>
+        </w:rPr>
+        <w:t>2</w:t>
+      </w:r>
+      <w:r>
+        <w:t xml:space="preserve"> = 1 if segment 2 is used; 0 otherwise</w:t>
+      </w:r>
+      <w:r>
+        <w:t xml:space="preserve">. Each plant in each year </w:t>
+      </w:r>
+      <w:proofErr w:type="gramStart"/>
+      <w:r>
+        <w:t>have</w:t>
+      </w:r>
+      <w:proofErr w:type="gramEnd"/>
+      <w:r>
+        <w:t xml:space="preserve"> their own e</w:t>
+      </w:r>
+      <w:r>
+        <w:t xml:space="preserve"> (binary)</w:t>
+      </w:r>
+      <w:r>
+        <w:t xml:space="preserve"> </w:t>
+      </w:r>
+    </w:p>
+    <w:p>
+      <w:pPr>
+        <w:spacing w:after="0"/>
+      </w:pPr>
+      <w:r>
+        <w:rPr>
+          <w:rFonts w:cstheme="minorHAnsi"/>
+        </w:rPr>
+        <w:t>λ</w:t>
+      </w:r>
+      <w:r>
+        <w:rPr>
+          <w:vertAlign w:val="subscript"/>
+        </w:rPr>
+        <w:t>1</w:t>
+      </w:r>
+      <w:r>
+        <w:rPr>
+          <w:vertAlign w:val="subscript"/>
+        </w:rPr>
+        <w:t>it</w:t>
+      </w:r>
+      <w:r>
+        <w:t>,</w:t>
+      </w:r>
+      <w:r>
+        <w:rPr>
+          <w:vertAlign w:val="subscript"/>
+        </w:rPr>
+        <w:t xml:space="preserve"> </w:t>
+      </w:r>
+      <w:r>
+        <w:rPr>
+          <w:rFonts w:cstheme="minorHAnsi"/>
+        </w:rPr>
+        <w:t>λ</w:t>
+      </w:r>
+      <w:r>
+        <w:rPr>
+          <w:vertAlign w:val="subscript"/>
+        </w:rPr>
+        <w:t>2</w:t>
+      </w:r>
+      <w:r>
+        <w:rPr>
+          <w:vertAlign w:val="subscript"/>
+        </w:rPr>
+        <w:t>it</w:t>
+      </w:r>
+      <w:r>
+        <w:t xml:space="preserve">, </w:t>
+      </w:r>
+      <w:r>
+        <w:rPr>
+          <w:rFonts w:cstheme="minorHAnsi"/>
+        </w:rPr>
+        <w:t>λ</w:t>
+      </w:r>
+      <w:r>
+        <w:rPr>
+          <w:vertAlign w:val="subscript"/>
+        </w:rPr>
+        <w:t>3</w:t>
+      </w:r>
+      <w:r>
+        <w:rPr>
+          <w:vertAlign w:val="subscript"/>
+        </w:rPr>
+        <w:t>it</w:t>
+      </w:r>
+      <w:r>
+        <w:rPr>
+          <w:vertAlign w:val="subscript"/>
+        </w:rPr>
+        <w:t xml:space="preserve"> </w:t>
+      </w:r>
+      <w:r>
+        <w:t>= will be used for the cost structure when calculating the weighted units of purchased raw materials</w:t>
+      </w:r>
+      <w:r>
+        <w:t xml:space="preserve"> of plant </w:t>
+      </w:r>
+      <w:proofErr w:type="spellStart"/>
+      <w:r>
+        <w:t>i</w:t>
+      </w:r>
+      <w:proofErr w:type="spellEnd"/>
+      <w:r>
+        <w:t xml:space="preserve"> in year t</w:t>
+      </w:r>
+      <w:r>
+        <w:t xml:space="preserve">. </w:t>
+      </w:r>
+    </w:p>
+    <w:p>
+      <w:pPr>
+        <w:spacing w:after="0"/>
+      </w:pPr>
+      <w:r>
+        <w:t>P</w:t>
+      </w:r>
+      <w:r>
+        <w:rPr>
+          <w:vertAlign w:val="subscript"/>
+        </w:rPr>
+        <w:t>it</w:t>
+      </w:r>
+      <w:r>
+        <w:t xml:space="preserve"> = </w:t>
+      </w:r>
+      <w:r>
+        <w:t xml:space="preserve">whether the </w:t>
+      </w:r>
+      <w:r>
+        <w:t xml:space="preserve">plant </w:t>
+      </w:r>
+      <w:r>
+        <w:t>i’s production line</w:t>
+      </w:r>
+      <w:r>
+        <w:t xml:space="preserve"> is open at the beginning of year t</w:t>
+      </w:r>
+      <w:r>
+        <w:t>. 1: open, 0: close</w:t>
+      </w:r>
+      <w:r>
+        <w:t xml:space="preserve"> (binary) (I deleted the ‘m’ because I deleted the production line index before!)</w:t>
+      </w:r>
+    </w:p>
+    <w:p>
+      <w:pPr>
+        <w:spacing w:after="0"/>
+      </w:pPr>
+      <w:r>
+        <w:t>F</w:t>
+      </w:r>
+      <w:r>
+        <w:rPr>
+          <w:vertAlign w:val="subscript"/>
+        </w:rPr>
+        <w:t>it</w:t>
+      </w:r>
+      <w:r>
+        <w:rPr>
+          <w:vertAlign w:val="subscript"/>
+        </w:rPr>
+        <w:t xml:space="preserve"> </w:t>
+      </w:r>
+      <w:r>
+        <w:t>= whether the production line in the</w:t>
+      </w:r>
+      <w:r>
+        <w:t xml:space="preserve"> </w:t>
+      </w:r>
+      <w:r>
+        <w:t xml:space="preserve">plant </w:t>
+      </w:r>
+      <w:proofErr w:type="spellStart"/>
+      <w:r>
+        <w:t>i</w:t>
+      </w:r>
+      <w:proofErr w:type="spellEnd"/>
+      <w:r>
+        <w:t xml:space="preserve"> is going to be shut down </w:t>
+      </w:r>
+      <w:r>
+        <w:t xml:space="preserve">at the end of year t </w:t>
+      </w:r>
+      <w:r>
+        <w:t>or not. 1: shut down, 0: close</w:t>
+      </w:r>
+      <w:r>
+        <w:t xml:space="preserve"> (binary) </w:t>
+      </w:r>
+    </w:p>
+    <w:p>
+      <w:pPr>
+        <w:spacing w:after="0"/>
+      </w:pPr>
+      <w:r>
+        <w:t>G</w:t>
+      </w:r>
+      <w:r>
+        <w:rPr>
+          <w:vertAlign w:val="subscript"/>
+        </w:rPr>
+        <w:t>it</w:t>
+      </w:r>
+      <w:r>
+        <w:t xml:space="preserve"> = whether the production line in the</w:t>
+      </w:r>
+      <w:r>
+        <w:t xml:space="preserve"> </w:t>
+      </w:r>
+      <w:r>
+        <w:t xml:space="preserve">plant </w:t>
+      </w:r>
+      <w:proofErr w:type="spellStart"/>
+      <w:r>
+        <w:t>i</w:t>
+      </w:r>
+      <w:proofErr w:type="spellEnd"/>
+      <w:r>
+        <w:t xml:space="preserve"> </w:t>
+      </w:r>
+      <w:r>
+        <w:t xml:space="preserve">in </w:t>
+      </w:r>
+      <w:r>
+        <w:t xml:space="preserve">year t </w:t>
+      </w:r>
+      <w:r>
+        <w:rPr>
+          <w:color w:val="FF0000"/>
+        </w:rPr>
+        <w:t>is the initial construction year</w:t>
+      </w:r>
+      <w:r>
+        <w:t>.</w:t>
+      </w:r>
+      <w:r>
+        <w:t xml:space="preserve"> </w:t>
+      </w:r>
+      <w:r>
+        <w:t xml:space="preserve">1: </w:t>
+      </w:r>
+      <w:r>
+        <w:t>initial</w:t>
+      </w:r>
+      <w:r>
+        <w:t xml:space="preserve">, 0: not </w:t>
+      </w:r>
+      <w:r>
+        <w:t xml:space="preserve">initial </w:t>
+      </w:r>
+      <w:r>
+        <w:t>(binary)</w:t>
+      </w:r>
+      <w:r>
+        <w:t xml:space="preserve"> </w:t>
+      </w:r>
+      <w:r>
+        <w:rPr>
+          <w:color w:val="FF0000"/>
+        </w:rPr>
         <w:t>(</w:t>
       </w:r>
-      <w:proofErr w:type="gramEnd"/>
       <w:r>
         <w:rPr>
           <w:color w:val="FF0000"/>
         </w:rPr>
-        <w:t xml:space="preserve">note: it represents </w:t>
-      </w:r>
-      <w:r>
-        <w:rPr>
-          <w:color w:val="FF0000"/>
-        </w:rPr>
-        <w:t>inflow)</w:t>
-      </w:r>
-    </w:p>
-    <w:p>
-      <w:pPr>
-        <w:spacing w:after="0"/>
-      </w:pPr>
-      <w:r>
-        <w:t>y</w:t>
-      </w:r>
-      <w:r>
-        <w:rPr>
-          <w:vertAlign w:val="subscript"/>
-        </w:rPr>
-        <w:t>jkt</w:t>
-      </w:r>
-      <w:r>
-        <w:t xml:space="preserve"> = units of Flugels shipped from warehouse j to retail center k in year </w:t>
-      </w:r>
-      <w:proofErr w:type="spellStart"/>
-      <w:r>
-        <w:t>t</w:t>
-      </w:r>
-      <w:proofErr w:type="spellEnd"/>
-      <w:r>
-        <w:t xml:space="preserve"> (320 </w:t>
-      </w:r>
-      <w:proofErr w:type="gramStart"/>
-      <w:r>
-        <w:t>variables)</w:t>
-      </w:r>
-      <w:r>
-        <w:t xml:space="preserve">  </w:t>
-      </w:r>
-      <w:r>
-        <w:rPr>
-          <w:color w:val="FF0000"/>
-        </w:rPr>
-        <w:t>(</w:t>
-      </w:r>
-      <w:proofErr w:type="gramEnd"/>
-      <w:r>
-        <w:rPr>
-          <w:color w:val="FF0000"/>
-        </w:rPr>
-        <w:t xml:space="preserve">note: it represents </w:t>
-      </w:r>
-      <w:r>
-        <w:rPr>
-          <w:color w:val="FF0000"/>
-        </w:rPr>
-        <w:t>outflow)</w:t>
-      </w:r>
-    </w:p>
-    <w:p>
-      <w:pPr>
-        <w:spacing w:after="0"/>
-        <w:rPr>
-          <w:strike/>
-        </w:rPr>
-      </w:pPr>
-      <w:proofErr w:type="spellStart"/>
-      <w:r>
-        <w:rPr>
-          <w:strike/>
-        </w:rPr>
-        <w:t>I</w:t>
-      </w:r>
-      <w:r>
-        <w:rPr>
-          <w:strike/>
-          <w:vertAlign w:val="subscript"/>
-        </w:rPr>
-        <w:t>jt</w:t>
-      </w:r>
-      <w:proofErr w:type="spellEnd"/>
-      <w:r>
-        <w:rPr>
-          <w:strike/>
-        </w:rPr>
-        <w:t xml:space="preserve"> = amount of inventory stored in warehouse j in year </w:t>
-      </w:r>
-      <w:proofErr w:type="spellStart"/>
-      <w:r>
-        <w:rPr>
-          <w:strike/>
-        </w:rPr>
-        <w:t>t</w:t>
-      </w:r>
-      <w:proofErr w:type="spellEnd"/>
-      <w:r>
-        <w:rPr>
-          <w:strike/>
-        </w:rPr>
-        <w:t xml:space="preserve"> (40 variables)</w:t>
-      </w:r>
-    </w:p>
-    <w:p>
-      <w:pPr>
-        <w:spacing w:after="0"/>
-        <w:rPr>
-          <w:color w:val="FF0000"/>
-        </w:rPr>
-      </w:pPr>
-      <w:r>
-        <w:rPr>
-          <w:color w:val="FF0000"/>
-        </w:rPr>
-        <w:t>(</w:t>
-      </w:r>
-      <w:r>
-        <w:rPr>
-          <w:color w:val="FF0000"/>
-        </w:rPr>
-        <w:t xml:space="preserve">I </w:t>
-      </w:r>
-      <w:r>
-        <w:rPr>
-          <w:color w:val="FF0000"/>
-        </w:rPr>
-        <w:t xml:space="preserve">deleted </w:t>
-      </w:r>
-      <w:proofErr w:type="gramStart"/>
-      <w:r>
-        <w:rPr>
-          <w:color w:val="FF0000"/>
-        </w:rPr>
-        <w:t xml:space="preserve">the </w:t>
-      </w:r>
-      <w:r>
-        <w:rPr>
-          <w:color w:val="FF0000"/>
-        </w:rPr>
-        <w:t>this</w:t>
-      </w:r>
-      <w:proofErr w:type="gramEnd"/>
-      <w:r>
-        <w:rPr>
-          <w:color w:val="FF0000"/>
-        </w:rPr>
-        <w:t xml:space="preserve"> one above is because we can directly use </w:t>
-      </w:r>
-      <w:r>
-        <w:rPr>
-          <w:color w:val="FF0000"/>
-        </w:rPr>
-        <w:t>x</w:t>
-      </w:r>
-      <w:r>
-        <w:rPr>
-          <w:color w:val="FF0000"/>
-        </w:rPr>
-        <w:t>-</w:t>
-      </w:r>
-      <w:r>
-        <w:rPr>
-          <w:color w:val="FF0000"/>
-        </w:rPr>
-        <w:t>y</w:t>
-      </w:r>
-      <w:r>
-        <w:rPr>
-          <w:color w:val="FF0000"/>
-        </w:rPr>
-        <w:t xml:space="preserve"> to get the amount of inventory stored in specific warehouse</w:t>
-      </w:r>
-      <w:r>
-        <w:rPr>
-          <w:color w:val="FF0000"/>
-        </w:rPr>
-        <w:t xml:space="preserve"> in specific year</w:t>
-      </w:r>
-      <w:r>
-        <w:rPr>
-          <w:color w:val="FF0000"/>
-        </w:rPr>
-        <w:t>)</w:t>
-      </w:r>
-    </w:p>
-    <w:p>
-      <w:pPr>
-        <w:spacing w:after="0"/>
-        <w:rPr>
-          <w:color w:val="FF0000"/>
-        </w:rPr>
-      </w:pPr>
-      <w:r>
-        <w:t>e</w:t>
-      </w:r>
-      <w:r>
-        <w:rPr>
-          <w:vertAlign w:val="subscript"/>
-        </w:rPr>
-        <w:t>1</w:t>
-      </w:r>
-      <w:r>
-        <w:rPr>
-          <w:vertAlign w:val="subscript"/>
-        </w:rPr>
-        <w:t>it</w:t>
-      </w:r>
-      <w:r>
-        <w:t xml:space="preserve"> and e</w:t>
-      </w:r>
-      <w:r>
-        <w:rPr>
-          <w:vertAlign w:val="subscript"/>
-        </w:rPr>
-        <w:t>2</w:t>
-      </w:r>
-      <w:r>
-        <w:rPr>
-          <w:vertAlign w:val="subscript"/>
-        </w:rPr>
-        <w:t>it</w:t>
-      </w:r>
-      <w:r>
-        <w:rPr>
-          <w:vertAlign w:val="subscript"/>
-        </w:rPr>
-        <w:t xml:space="preserve"> </w:t>
-      </w:r>
-      <w:r>
-        <w:t>= will be used for cost structure part. Let e</w:t>
-      </w:r>
-      <w:r>
-        <w:rPr>
-          <w:vertAlign w:val="subscript"/>
-        </w:rPr>
-        <w:t>1</w:t>
-      </w:r>
-      <w:r>
-        <w:t xml:space="preserve"> = 1 if segment 1 is used; 0 otherwise; Let e</w:t>
-      </w:r>
-      <w:r>
-        <w:rPr>
-          <w:vertAlign w:val="subscript"/>
-        </w:rPr>
-        <w:t>2</w:t>
-      </w:r>
-      <w:r>
-        <w:t xml:space="preserve"> = 1 if segment 2 is used; 0 otherwise</w:t>
-      </w:r>
-      <w:r>
-        <w:t xml:space="preserve">. Each plant in each year </w:t>
-      </w:r>
-      <w:proofErr w:type="gramStart"/>
-      <w:r>
-        <w:t>have</w:t>
-      </w:r>
-      <w:proofErr w:type="gramEnd"/>
-      <w:r>
-        <w:t xml:space="preserve"> their own e</w:t>
-      </w:r>
-      <w:r>
-        <w:t xml:space="preserve"> (binary)</w:t>
-      </w:r>
-      <w:r>
-        <w:t xml:space="preserve"> </w:t>
-      </w:r>
-    </w:p>
-    <w:p>
-      <w:pPr>
-        <w:spacing w:after="0"/>
-      </w:pPr>
-      <w:r>
-        <w:rPr>
-          <w:rFonts w:cstheme="minorHAnsi"/>
-        </w:rPr>
-        <w:t>λ</w:t>
-      </w:r>
-      <w:r>
-        <w:rPr>
-          <w:vertAlign w:val="subscript"/>
-        </w:rPr>
-        <w:t>1</w:t>
-      </w:r>
-      <w:r>
-        <w:rPr>
-          <w:vertAlign w:val="subscript"/>
-        </w:rPr>
-        <w:t>it</w:t>
-      </w:r>
-      <w:r>
-        <w:t>,</w:t>
-      </w:r>
-      <w:r>
-        <w:rPr>
-          <w:vertAlign w:val="subscript"/>
-        </w:rPr>
-        <w:t xml:space="preserve"> </w:t>
-      </w:r>
-      <w:r>
-        <w:rPr>
-          <w:rFonts w:cstheme="minorHAnsi"/>
-        </w:rPr>
-        <w:t>λ</w:t>
-      </w:r>
-      <w:r>
-        <w:rPr>
-          <w:vertAlign w:val="subscript"/>
-        </w:rPr>
-        <w:t>2</w:t>
-      </w:r>
-      <w:r>
-        <w:rPr>
-          <w:vertAlign w:val="subscript"/>
-        </w:rPr>
-        <w:t>it</w:t>
-      </w:r>
-      <w:r>
-        <w:t xml:space="preserve">, </w:t>
-      </w:r>
-      <w:r>
-        <w:rPr>
-          <w:rFonts w:cstheme="minorHAnsi"/>
-        </w:rPr>
-        <w:t>λ</w:t>
-      </w:r>
-      <w:r>
-        <w:rPr>
-          <w:vertAlign w:val="subscript"/>
-        </w:rPr>
-        <w:t>3</w:t>
-      </w:r>
-      <w:r>
-        <w:rPr>
-          <w:vertAlign w:val="subscript"/>
-        </w:rPr>
-        <w:t>it</w:t>
-      </w:r>
-      <w:r>
-        <w:rPr>
-          <w:vertAlign w:val="subscript"/>
-        </w:rPr>
-        <w:t xml:space="preserve"> </w:t>
-      </w:r>
-      <w:r>
-        <w:t>= will be used for the cost structure when calculating the weighted units of purchased raw materials</w:t>
-      </w:r>
-      <w:r>
-        <w:t xml:space="preserve"> of plant </w:t>
-      </w:r>
-      <w:proofErr w:type="spellStart"/>
-      <w:r>
-        <w:t>i</w:t>
-      </w:r>
-      <w:proofErr w:type="spellEnd"/>
-      <w:r>
-        <w:t xml:space="preserve"> in year t</w:t>
-      </w:r>
-      <w:r>
-        <w:t xml:space="preserve">. </w:t>
-      </w:r>
-    </w:p>
-    <w:p>
-      <w:pPr>
-        <w:spacing w:after="0"/>
-      </w:pPr>
-      <w:r>
-        <w:t>P</w:t>
-      </w:r>
-      <w:r>
-        <w:rPr>
-          <w:vertAlign w:val="subscript"/>
-        </w:rPr>
-        <w:t>it</w:t>
-      </w:r>
-      <w:r>
-        <w:t xml:space="preserve"> = </w:t>
-      </w:r>
-      <w:r>
-        <w:t xml:space="preserve">whether the </w:t>
-      </w:r>
-      <w:r>
-        <w:t xml:space="preserve">plant </w:t>
-      </w:r>
-      <w:r>
-        <w:t>i’s production line</w:t>
-      </w:r>
-      <w:r>
-        <w:t xml:space="preserve"> is open at the beginning of year t</w:t>
-      </w:r>
-      <w:r>
-        <w:t>. 1: open, 0: close</w:t>
-      </w:r>
-      <w:r>
-        <w:t xml:space="preserve"> (binary) (I deleted the ‘m’ because I deleted the production line index before!)</w:t>
-      </w:r>
-    </w:p>
-    <w:p>
-      <w:pPr>
-        <w:spacing w:after="0"/>
-      </w:pPr>
-      <w:r>
-        <w:t>F</w:t>
-      </w:r>
-      <w:r>
-        <w:rPr>
-          <w:vertAlign w:val="subscript"/>
-        </w:rPr>
-        <w:t>it</w:t>
-      </w:r>
-      <w:r>
-        <w:rPr>
-          <w:vertAlign w:val="subscript"/>
-        </w:rPr>
-        <w:t xml:space="preserve"> </w:t>
-      </w:r>
-      <w:r>
-        <w:t>= whether the production line in the</w:t>
-      </w:r>
-      <w:r>
-        <w:t xml:space="preserve"> </w:t>
-      </w:r>
-      <w:r>
-        <w:t xml:space="preserve">plant </w:t>
-      </w:r>
-      <w:proofErr w:type="spellStart"/>
-      <w:r>
-        <w:t>i</w:t>
-      </w:r>
-      <w:proofErr w:type="spellEnd"/>
-      <w:r>
-        <w:t xml:space="preserve"> is going to be shut down </w:t>
-      </w:r>
-      <w:r>
-        <w:t xml:space="preserve">at the end of year t </w:t>
-      </w:r>
-      <w:r>
-        <w:t>or not. 1: shut down, 0: close</w:t>
-      </w:r>
-      <w:r>
-        <w:t xml:space="preserve"> (binary) </w:t>
-      </w:r>
-    </w:p>
-    <w:p>
-      <w:pPr>
-        <w:spacing w:after="0"/>
-      </w:pPr>
-      <w:r>
-        <w:t>G</w:t>
-      </w:r>
-      <w:r>
-        <w:rPr>
-          <w:vertAlign w:val="subscript"/>
-        </w:rPr>
-        <w:t>it</w:t>
-      </w:r>
-      <w:r>
-        <w:t xml:space="preserve"> = whether the production line in the</w:t>
-      </w:r>
-      <w:r>
-        <w:t xml:space="preserve"> </w:t>
-      </w:r>
-      <w:r>
-        <w:t xml:space="preserve">plant </w:t>
-      </w:r>
-      <w:proofErr w:type="spellStart"/>
-      <w:r>
-        <w:t>i</w:t>
-      </w:r>
-      <w:proofErr w:type="spellEnd"/>
-      <w:r>
-        <w:t xml:space="preserve"> </w:t>
-      </w:r>
-      <w:r>
-        <w:t xml:space="preserve">in </w:t>
-      </w:r>
-      <w:r>
-        <w:t xml:space="preserve">year t </w:t>
-      </w:r>
-      <w:r>
-        <w:rPr>
-          <w:color w:val="FF0000"/>
-        </w:rPr>
-        <w:t>is the initial construction year</w:t>
-      </w:r>
-      <w:r>
-        <w:t>.</w:t>
-      </w:r>
-      <w:r>
-        <w:t xml:space="preserve"> </w:t>
-      </w:r>
-      <w:r>
-        <w:t xml:space="preserve">1: </w:t>
-      </w:r>
-      <w:r>
-        <w:t>initial</w:t>
-      </w:r>
-      <w:r>
-        <w:t xml:space="preserve">, 0: not </w:t>
-      </w:r>
-      <w:r>
-        <w:t xml:space="preserve">initial </w:t>
-      </w:r>
-      <w:r>
-        <w:t>(binary)</w:t>
-      </w:r>
-      <w:r>
-        <w:t xml:space="preserve"> </w:t>
-      </w:r>
-      <w:r>
-        <w:rPr>
-          <w:color w:val="FF0000"/>
-        </w:rPr>
-        <w:t>(</w:t>
-      </w:r>
-      <w:proofErr w:type="gramStart"/>
-      <w:r>
-        <w:rPr>
-          <w:color w:val="FF0000"/>
-        </w:rPr>
-        <w:t>This one helps</w:t>
-      </w:r>
-      <w:proofErr w:type="gramEnd"/>
-      <w:r>
-        <w:rPr>
-          <w:color w:val="FF0000"/>
-        </w:rPr>
-        <w:t xml:space="preserve"> calculating reopening cost. </w:t>
+        <w:t xml:space="preserve">This one helps calculating reopening cost. </w:t>
       </w:r>
       <w:r>
         <w:rPr>
@@ -1205,21 +1168,7 @@
         <w:rPr>
           <w:color w:val="FF0000"/>
         </w:rPr>
-        <w:t>(</w:t>
-      </w:r>
-      <w:proofErr w:type="gramStart"/>
-      <w:r>
-        <w:rPr>
-          <w:color w:val="FF0000"/>
-        </w:rPr>
-        <w:t>This one helps</w:t>
-      </w:r>
-      <w:proofErr w:type="gramEnd"/>
-      <w:r>
-        <w:rPr>
-          <w:color w:val="FF0000"/>
-        </w:rPr>
-        <w:t xml:space="preserve"> calculating the construction cost)</w:t>
+        <w:t>(This one helps calculating the construction cost)</w:t>
       </w:r>
     </w:p>
     <w:p>
@@ -1912,15 +1861,7 @@
         <w:t>it</w:t>
       </w:r>
       <w:r>
-        <w:t xml:space="preserve">=0         </w:t>
-      </w:r>
-      <w:proofErr w:type="gramStart"/>
-      <w:r>
-        <w:t xml:space="preserve">   (</w:t>
-      </w:r>
-      <w:proofErr w:type="gramEnd"/>
-      <w:r>
-        <w:t>helps identify if it is the initial construction year)</w:t>
+        <w:t>=0            (helps identify if it is the initial construction year)</w:t>
       </w:r>
     </w:p>
     <w:p>
@@ -1949,10 +1890,7 @@
         <w:t>it-1</w:t>
       </w:r>
       <w:r>
-        <w:t xml:space="preserve">          </w:t>
-      </w:r>
-      <w:r>
-        <w:t xml:space="preserve">for each </w:t>
+        <w:t xml:space="preserve">          for each </w:t>
       </w:r>
       <w:proofErr w:type="spellStart"/>
       <w:r>
@@ -2047,24 +1985,24 @@
         <w:t>=1</w:t>
       </w:r>
       <w:r>
-        <w:t xml:space="preserve">       </w:t>
+        <w:t xml:space="preserve">          (if the sum of all previous P</w:t>
+      </w:r>
+      <w:r>
+        <w:rPr>
+          <w:vertAlign w:val="subscript"/>
+        </w:rPr>
+        <w:t>it</w:t>
+      </w:r>
+      <w:r>
+        <w:t xml:space="preserve"> </w:t>
       </w:r>
       <w:proofErr w:type="gramStart"/>
       <w:r>
-        <w:t xml:space="preserve">   (</w:t>
+        <w:t>are</w:t>
       </w:r>
       <w:proofErr w:type="gramEnd"/>
       <w:r>
-        <w:t>if the sum of all previous P</w:t>
-      </w:r>
-      <w:r>
-        <w:rPr>
-          <w:vertAlign w:val="subscript"/>
-        </w:rPr>
-        <w:t>it</w:t>
-      </w:r>
-      <w:r>
-        <w:t xml:space="preserve"> are &gt;= 1 then it means the plant has operated before year t)</w:t>
+        <w:t xml:space="preserve"> &gt;= 1 then it means the plant has operated before year t)</w:t>
       </w:r>
     </w:p>
     <w:p>
@@ -2107,11 +2045,7 @@
         <w:t>=</w:t>
       </w:r>
       <w:r>
-        <w:t xml:space="preserve">0           </w:t>
-      </w:r>
-      <w:proofErr w:type="gramStart"/>
-      <w:r>
-        <w:t xml:space="preserve">   </w:t>
+        <w:t xml:space="preserve">0              </w:t>
       </w:r>
       <w:r>
         <w:rPr>
@@ -2120,7 +2054,6 @@
         </w:rPr>
         <w:t>(</w:t>
       </w:r>
-      <w:proofErr w:type="gramEnd"/>
       <w:r>
         <w:rPr>
           <w:lang w:eastAsia="zh-CN"/>
@@ -2157,13 +2090,7 @@
         <w:rPr>
           <w:vertAlign w:val="subscript"/>
         </w:rPr>
-        <w:t>it</w:t>
-      </w:r>
-      <w:r>
-        <w:rPr>
-          <w:vertAlign w:val="subscript"/>
-        </w:rPr>
-        <w:t>+1</w:t>
+        <w:t>it+1</w:t>
       </w:r>
       <w:r>
         <w:rPr>
@@ -2218,15 +2145,15 @@
         <w:t>it</w:t>
       </w:r>
       <w:r>
-        <w:t xml:space="preserve">&gt;0        </w:t>
+        <w:t xml:space="preserve">&gt;0           (a production line cannot be allowed to remain idle </w:t>
       </w:r>
       <w:proofErr w:type="gramStart"/>
       <w:r>
-        <w:t xml:space="preserve">   (</w:t>
+        <w:t>in a given year</w:t>
       </w:r>
       <w:proofErr w:type="gramEnd"/>
       <w:r>
-        <w:t>a production line cannot be allowed to remain idle in a given year)</w:t>
+        <w:t>)</w:t>
       </w:r>
     </w:p>
     <w:p>
@@ -2288,24 +2215,13 @@
       </w:r>
       <w:proofErr w:type="spellEnd"/>
       <w:r>
-        <w:t xml:space="preserve"> and t     </w:t>
-      </w:r>
-      <w:proofErr w:type="gramStart"/>
-      <w:r>
-        <w:t xml:space="preserve">   </w:t>
+        <w:t xml:space="preserve"> and t        </w:t>
       </w:r>
       <w:r>
         <w:rPr>
           <w:rFonts w:eastAsiaTheme="minorEastAsia" w:cstheme="minorHAnsi"/>
         </w:rPr>
-        <w:t>(</w:t>
-      </w:r>
-      <w:proofErr w:type="gramEnd"/>
-      <w:r>
-        <w:rPr>
-          <w:rFonts w:eastAsiaTheme="minorEastAsia" w:cstheme="minorHAnsi"/>
-        </w:rPr>
-        <w:t>Don’t exceed capacity)</w:t>
+        <w:t>(Don’t exceed capacity)</w:t>
       </w:r>
     </w:p>
     <w:p>
@@ -2749,15 +2665,7 @@
         <w:t xml:space="preserve"> </w:t>
       </w:r>
       <w:r>
-        <w:t xml:space="preserve">   </w:t>
-      </w:r>
-      <w:proofErr w:type="gramStart"/>
-      <w:r>
-        <w:t xml:space="preserve">   (</w:t>
-      </w:r>
-      <w:proofErr w:type="gramEnd"/>
-      <w:r>
-        <w:t>number of widgets should be ordered</w:t>
+        <w:t xml:space="preserve">      (number of widgets should be ordered</w:t>
       </w:r>
       <w:r>
         <w:t xml:space="preserve"> by plant </w:t>
@@ -2965,19 +2873,11 @@
         </w:rPr>
         <w:t>it</w:t>
       </w:r>
-      <w:proofErr w:type="gramStart"/>
       <w:r>
         <w:rPr>
           <w:highlight w:val="yellow"/>
         </w:rPr>
-        <w:t>+[</w:t>
-      </w:r>
-      <w:proofErr w:type="gramEnd"/>
-      <w:r>
-        <w:rPr>
-          <w:highlight w:val="yellow"/>
-        </w:rPr>
-        <w:t xml:space="preserve">9000* </w:t>
+        <w:t xml:space="preserve">+[9000* </w:t>
       </w:r>
       <w:proofErr w:type="spellStart"/>
       <w:r>
@@ -4007,21 +3907,7 @@
         <w:rPr>
           <w:highlight w:val="yellow"/>
         </w:rPr>
-        <w:t xml:space="preserve">  </w:t>
-      </w:r>
-      <w:proofErr w:type="gramStart"/>
-      <w:r>
-        <w:rPr>
-          <w:highlight w:val="yellow"/>
-        </w:rPr>
-        <w:t xml:space="preserve">   (</w:t>
-      </w:r>
-      <w:proofErr w:type="gramEnd"/>
-      <w:r>
-        <w:rPr>
-          <w:highlight w:val="yellow"/>
-        </w:rPr>
-        <w:t>partial obj function)</w:t>
+        <w:t xml:space="preserve">     (partial obj function)</w:t>
       </w:r>
     </w:p>
     <w:p>
@@ -4129,15 +4015,7 @@
       </w:r>
       <w:proofErr w:type="spellEnd"/>
       <w:r>
-        <w:t xml:space="preserve"> and t          </w:t>
-      </w:r>
-      <w:proofErr w:type="gramStart"/>
-      <w:r>
-        <w:t xml:space="preserve">   (</w:t>
-      </w:r>
-      <w:proofErr w:type="gramEnd"/>
-      <w:r>
-        <w:t xml:space="preserve">sum of products shipped from each plant in year t equals to the amount of flugels produced by it in year t) </w:t>
+        <w:t xml:space="preserve"> and t             (sum of products shipped from each plant in year t equals to the amount of flugels produced by it in year t) </w:t>
       </w:r>
       <w:proofErr w:type="spellStart"/>
       <w:r>
@@ -4275,15 +4153,7 @@
         </m:nary>
       </m:oMath>
       <w:r>
-        <w:t xml:space="preserve">   for each j and t   </w:t>
-      </w:r>
-      <w:proofErr w:type="gramStart"/>
-      <w:r>
-        <w:t xml:space="preserve">   (</w:t>
-      </w:r>
-      <w:proofErr w:type="gramEnd"/>
-      <w:r>
-        <w:t>sum of products received by warehouse j in year t equals to sum of products shipped from warehouse j in year t)   cause each warehouse can ship products to multiple retail centers</w:t>
+        <w:t xml:space="preserve">   for each j and t      (sum of products received by warehouse j in year t equals to sum of products shipped from warehouse j in year t)   cause each warehouse can ship products to multiple retail centers</w:t>
       </w:r>
     </w:p>
     <w:p>
@@ -4438,13 +4308,8 @@
         </m:nary>
       </m:oMath>
       <w:r>
-        <w:t xml:space="preserve"> &lt;= 4000*10        for each j  </w:t>
-      </w:r>
-      <w:proofErr w:type="gramStart"/>
-      <w:r>
-        <w:t xml:space="preserve">   (</w:t>
-      </w:r>
-      <w:proofErr w:type="gramEnd"/>
+        <w:t xml:space="preserve"> &lt;= 4000*10        for each j     (</w:t>
+      </w:r>
       <w:r>
         <w:rPr>
           <w:u w:val="single"/>
@@ -4517,6 +4382,9 @@
       <w:r>
         <w:t xml:space="preserve"> &lt;= 12*1000 for each j and t</w:t>
       </w:r>
+      <w:r>
+        <w:t xml:space="preserve">  </w:t>
+      </w:r>
     </w:p>
     <w:p>
       <m:oMath>
@@ -4578,13 +4446,8 @@
         </m:nary>
       </m:oMath>
       <w:r>
-        <w:t xml:space="preserve"> &lt;= 12*1000 for each j and t  </w:t>
-      </w:r>
-      <w:proofErr w:type="gramStart"/>
-      <w:r>
-        <w:t xml:space="preserve">   (</w:t>
-      </w:r>
-      <w:proofErr w:type="gramEnd"/>
+        <w:t xml:space="preserve"> &lt;= 12*1000 for each j and t     (</w:t>
+      </w:r>
       <w:r>
         <w:t xml:space="preserve">both the flow into a warehouse and the flow out of a warehouse should not exceed an </w:t>
       </w:r>
@@ -4807,24 +4670,13 @@
         <w:t xml:space="preserve"> and t</w:t>
       </w:r>
       <w:r>
-        <w:t xml:space="preserve">     </w:t>
-      </w:r>
-      <w:proofErr w:type="gramStart"/>
-      <w:r>
-        <w:t xml:space="preserve">   </w:t>
+        <w:t xml:space="preserve">        </w:t>
       </w:r>
       <w:r>
         <w:rPr>
           <w:rFonts w:eastAsiaTheme="minorEastAsia" w:cstheme="minorHAnsi"/>
         </w:rPr>
-        <w:t>(</w:t>
-      </w:r>
-      <w:proofErr w:type="gramEnd"/>
-      <w:r>
-        <w:rPr>
-          <w:rFonts w:eastAsiaTheme="minorEastAsia" w:cstheme="minorHAnsi"/>
-        </w:rPr>
-        <w:t>Don’t exceed capacity)</w:t>
+        <w:t>(Don’t exceed capacity)</w:t>
       </w:r>
       <w:r>
         <w:rPr>
@@ -4853,7 +4705,7 @@
 </file>
 
 <file path=word/numbering.xml><?xml version="1.0" encoding="utf-8"?>
-<w:numbering xmlns:wpc="http://schemas.microsoft.com/office/word/2010/wordprocessingCanvas" xmlns:cx="http://schemas.microsoft.com/office/drawing/2014/chartex" xmlns:cx1="http://schemas.microsoft.com/office/drawing/2015/9/8/chartex" xmlns:cx2="http://schemas.microsoft.com/office/drawing/2015/10/21/chartex" xmlns:cx3="http://schemas.microsoft.com/office/drawing/2016/5/9/chartex" xmlns:cx4="http://schemas.microsoft.com/office/drawing/2016/5/10/chartex" xmlns:cx5="http://schemas.microsoft.com/office/drawing/2016/5/11/chartex" xmlns:cx6="http://schemas.microsoft.com/office/drawing/2016/5/12/chartex" xmlns:cx7="http://schemas.microsoft.com/office/drawing/2016/5/13/chartex" xmlns:cx8="http://schemas.microsoft.com/office/drawing/2016/5/14/chartex" xmlns:mc="http://schemas.openxmlformats.org/markup-compatibility/2006" xmlns:aink="http://schemas.microsoft.com/office/drawing/2016/ink" xmlns:am3d="http://schemas.microsoft.com/office/drawing/2017/model3d" xmlns:o="urn:schemas-microsoft-com:office:office" xmlns:r="http://schemas.openxmlformats.org/officeDocument/2006/relationships" xmlns:m="http://schemas.openxmlformats.org/officeDocument/2006/math" xmlns:v="urn:schemas-microsoft-com:vml" xmlns:wp14="http://schemas.microsoft.com/office/word/2010/wordprocessingDrawing" xmlns:wp="http://schemas.openxmlformats.org/drawingml/2006/wordprocessingDrawing" xmlns:w10="urn:schemas-microsoft-com:office:word" xmlns:w="http://schemas.openxmlformats.org/wordprocessingml/2006/main" xmlns:w14="http://schemas.microsoft.com/office/word/2010/wordml" xmlns:w15="http://schemas.microsoft.com/office/word/2012/wordml" xmlns:w16cex="http://schemas.microsoft.com/office/word/2018/wordml/cex" xmlns:w16cid="http://schemas.microsoft.com/office/word/2016/wordml/cid" xmlns:w16="http://schemas.microsoft.com/office/word/2018/wordml" xmlns:w16sdtdh="http://schemas.microsoft.com/office/word/2020/wordml/sdtdatahash" xmlns:w16se="http://schemas.microsoft.com/office/word/2015/wordml/symex" xmlns:wpg="http://schemas.microsoft.com/office/word/2010/wordprocessingGroup" xmlns:wpi="http://schemas.microsoft.com/office/word/2010/wordprocessingInk" xmlns:wne="http://schemas.microsoft.com/office/word/2006/wordml" xmlns:wps="http://schemas.microsoft.com/office/word/2010/wordprocessingShape" mc:Ignorable="w14 w15 w16se w16cid w16 w16cex w16sdtdh wp14">
+<w:numbering xmlns:wpc="http://schemas.microsoft.com/office/word/2010/wordprocessingCanvas" xmlns:cx="http://schemas.microsoft.com/office/drawing/2014/chartex" xmlns:cx1="http://schemas.microsoft.com/office/drawing/2015/9/8/chartex" xmlns:cx2="http://schemas.microsoft.com/office/drawing/2015/10/21/chartex" xmlns:cx3="http://schemas.microsoft.com/office/drawing/2016/5/9/chartex" xmlns:cx4="http://schemas.microsoft.com/office/drawing/2016/5/10/chartex" xmlns:cx5="http://schemas.microsoft.com/office/drawing/2016/5/11/chartex" xmlns:cx6="http://schemas.microsoft.com/office/drawing/2016/5/12/chartex" xmlns:cx7="http://schemas.microsoft.com/office/drawing/2016/5/13/chartex" xmlns:cx8="http://schemas.microsoft.com/office/drawing/2016/5/14/chartex" xmlns:mc="http://schemas.openxmlformats.org/markup-compatibility/2006" xmlns:aink="http://schemas.microsoft.com/office/drawing/2016/ink" xmlns:am3d="http://schemas.microsoft.com/office/drawing/2017/model3d" xmlns:o="urn:schemas-microsoft-com:office:office" xmlns:r="http://schemas.openxmlformats.org/officeDocument/2006/relationships" xmlns:m="http://schemas.openxmlformats.org/officeDocument/2006/math" xmlns:v="urn:schemas-microsoft-com:vml" xmlns:wp14="http://schemas.microsoft.com/office/word/2010/wordprocessingDrawing" xmlns:wp="http://schemas.openxmlformats.org/drawingml/2006/wordprocessingDrawing" xmlns:w10="urn:schemas-microsoft-com:office:word" xmlns:w="http://schemas.openxmlformats.org/wordprocessingml/2006/main" xmlns:w14="http://schemas.microsoft.com/office/word/2010/wordml" xmlns:w15="http://schemas.microsoft.com/office/word/2012/wordml" xmlns:w16cex="http://schemas.microsoft.com/office/word/2018/wordml/cex" xmlns:w16cid="http://schemas.microsoft.com/office/word/2016/wordml/cid" xmlns:w16="http://schemas.microsoft.com/office/word/2018/wordml" xmlns:w16se="http://schemas.microsoft.com/office/word/2015/wordml/symex" xmlns:wpg="http://schemas.microsoft.com/office/word/2010/wordprocessingGroup" xmlns:wpi="http://schemas.microsoft.com/office/word/2010/wordprocessingInk" xmlns:wne="http://schemas.microsoft.com/office/word/2006/wordml" xmlns:wps="http://schemas.microsoft.com/office/word/2010/wordprocessingShape" mc:Ignorable="w14 w15 w16se w16cid w16 w16cex wp14">
   <w:abstractNum w:abstractNumId="0" w15:restartNumberingAfterBreak="0">
     <w:nsid w:val="15C131CE"/>
     <w:multiLevelType w:val="hybridMultilevel"/>
@@ -4974,7 +4826,7 @@
 </file>
 
 <file path=word/styles.xml><?xml version="1.0" encoding="utf-8"?>
-<w:styles xmlns:mc="http://schemas.openxmlformats.org/markup-compatibility/2006" xmlns:r="http://schemas.openxmlformats.org/officeDocument/2006/relationships" xmlns:w="http://schemas.openxmlformats.org/wordprocessingml/2006/main" xmlns:w14="http://schemas.microsoft.com/office/word/2010/wordml" xmlns:w15="http://schemas.microsoft.com/office/word/2012/wordml" xmlns:w16cex="http://schemas.microsoft.com/office/word/2018/wordml/cex" xmlns:w16cid="http://schemas.microsoft.com/office/word/2016/wordml/cid" xmlns:w16="http://schemas.microsoft.com/office/word/2018/wordml" xmlns:w16sdtdh="http://schemas.microsoft.com/office/word/2020/wordml/sdtdatahash" xmlns:w16se="http://schemas.microsoft.com/office/word/2015/wordml/symex" mc:Ignorable="w14 w15 w16se w16cid w16 w16cex w16sdtdh">
+<w:styles xmlns:mc="http://schemas.openxmlformats.org/markup-compatibility/2006" xmlns:r="http://schemas.openxmlformats.org/officeDocument/2006/relationships" xmlns:w="http://schemas.openxmlformats.org/wordprocessingml/2006/main" xmlns:w14="http://schemas.microsoft.com/office/word/2010/wordml" xmlns:w15="http://schemas.microsoft.com/office/word/2012/wordml" xmlns:w16cex="http://schemas.microsoft.com/office/word/2018/wordml/cex" xmlns:w16cid="http://schemas.microsoft.com/office/word/2016/wordml/cid" xmlns:w16="http://schemas.microsoft.com/office/word/2018/wordml" xmlns:w16se="http://schemas.microsoft.com/office/word/2015/wordml/symex" mc:Ignorable="w14 w15 w16se w16cid w16 w16cex">
   <w:docDefaults>
     <w:rPrDefault>
       <w:rPr>

</xml_diff>